<commit_message>
merevisi laporan tugas ke 1
</commit_message>
<xml_diff>
--- a/TUGAS PRAKTIKUM KPBLO/Tugas7.docx
+++ b/TUGAS PRAKTIKUM KPBLO/Tugas7.docx
@@ -207,35 +207,41 @@
           <w:rFonts w:ascii="Times New Roman" w:hAnsi="Times New Roman" w:cs="Times New Roman"/>
         </w:rPr>
       </w:pPr>
+    </w:p>
+    <w:p>
+      <w:pPr>
+        <w:ind w:left="720"/>
+        <w:rPr>
+          <w:rFonts w:ascii="Times New Roman" w:hAnsi="Times New Roman" w:cs="Times New Roman"/>
+        </w:rPr>
+      </w:pPr>
+      <w:r>
+        <w:rPr>
+          <w:rFonts w:ascii="Times New Roman" w:hAnsi="Times New Roman" w:cs="Times New Roman"/>
+        </w:rPr>
+        <w:t>NAMA</w:t>
+      </w:r>
+      <w:r>
+        <w:rPr>
+          <w:rFonts w:ascii="Times New Roman" w:hAnsi="Times New Roman" w:cs="Times New Roman"/>
+        </w:rPr>
+        <w:tab/>
+      </w:r>
+      <w:r>
+        <w:rPr>
+          <w:rFonts w:ascii="Times New Roman" w:hAnsi="Times New Roman" w:cs="Times New Roman"/>
+        </w:rPr>
+        <w:tab/>
+        <w:t>:AHMAD MAULANA</w:t>
+      </w:r>
+      <w:r>
+        <w:rPr>
+          <w:rFonts w:ascii="Times New Roman" w:hAnsi="Times New Roman" w:cs="Times New Roman"/>
+        </w:rPr>
+        <w:t xml:space="preserve"> k</w:t>
+      </w:r>
       <w:bookmarkStart w:id="0" w:name="_GoBack"/>
       <w:bookmarkEnd w:id="0"/>
-    </w:p>
-    <w:p>
-      <w:pPr>
-        <w:ind w:left="720"/>
-        <w:rPr>
-          <w:rFonts w:ascii="Times New Roman" w:hAnsi="Times New Roman" w:cs="Times New Roman"/>
-        </w:rPr>
-      </w:pPr>
-      <w:r>
-        <w:rPr>
-          <w:rFonts w:ascii="Times New Roman" w:hAnsi="Times New Roman" w:cs="Times New Roman"/>
-        </w:rPr>
-        <w:t>NAMA</w:t>
-      </w:r>
-      <w:r>
-        <w:rPr>
-          <w:rFonts w:ascii="Times New Roman" w:hAnsi="Times New Roman" w:cs="Times New Roman"/>
-        </w:rPr>
-        <w:tab/>
-      </w:r>
-      <w:r>
-        <w:rPr>
-          <w:rFonts w:ascii="Times New Roman" w:hAnsi="Times New Roman" w:cs="Times New Roman"/>
-        </w:rPr>
-        <w:tab/>
-        <w:t>:AHMAD MAULANA</w:t>
-      </w:r>
     </w:p>
     <w:p>
       <w:pPr>

</xml_diff>